<commit_message>
minor fixes to tabs rendering fixed rendering of headers/footers added parsing of custom props and fields
</commit_message>
<xml_diff>
--- a/tests/render-test/header-footer/document.docx
+++ b/tests/render-test/header-footer/document.docx
@@ -13,15 +13,50 @@
         </w:rPr>
         <w:t>Content</w:t>
       </w:r>
+      <w:r>
+        <w:br w:type="page"/>
+      </w:r>
+    </w:p>
+    <w:p>
+      <w:pPr>
+        <w:pStyle w:val="Normal"/>
+        <w:rPr>
+          <w:lang w:val="en-US"/>
+        </w:rPr>
+      </w:pPr>
+      <w:r>
+        <w:rPr>
+          <w:lang w:val="en-US"/>
+        </w:rPr>
+      </w:r>
+      <w:r>
+        <w:br w:type="page"/>
+      </w:r>
+    </w:p>
+    <w:p>
+      <w:pPr>
+        <w:pStyle w:val="Normal"/>
+        <w:rPr>
+          <w:lang w:val="en-US"/>
+        </w:rPr>
+      </w:pPr>
+      <w:r>
+        <w:rPr/>
+      </w:r>
     </w:p>
     <w:sectPr>
-      <w:headerReference w:type="default" r:id="rId2"/>
-      <w:footerReference w:type="default" r:id="rId3"/>
+      <w:headerReference w:type="even" r:id="rId2"/>
+      <w:headerReference w:type="default" r:id="rId3"/>
+      <w:headerReference w:type="first" r:id="rId4"/>
+      <w:footerReference w:type="even" r:id="rId5"/>
+      <w:footerReference w:type="default" r:id="rId6"/>
+      <w:footerReference w:type="first" r:id="rId7"/>
       <w:type w:val="nextPage"/>
       <w:pgSz w:w="11906" w:h="16838"/>
-      <w:pgMar w:left="1134" w:right="1134" w:header="1134" w:top="1693" w:footer="1134" w:bottom="1693" w:gutter="0"/>
+      <w:pgMar w:left="1134" w:right="1134" w:gutter="0" w:header="1134" w:top="1696" w:footer="1134" w:bottom="1693"/>
       <w:pgNumType w:fmt="decimal"/>
       <w:formProt w:val="false"/>
+      <w:titlePg/>
       <w:textDirection w:val="lrTb"/>
       <w:docGrid w:type="default" w:linePitch="600" w:charSpace="32768"/>
     </w:sectPr>
@@ -33,16 +68,76 @@
 <w:ftr xmlns:o="urn:schemas-microsoft-com:office:office" xmlns:r="http://schemas.openxmlformats.org/officeDocument/2006/relationships" xmlns:v="urn:schemas-microsoft-com:vml" xmlns:w="http://schemas.openxmlformats.org/wordprocessingml/2006/main" xmlns:w10="urn:schemas-microsoft-com:office:word" xmlns:wp="http://schemas.openxmlformats.org/drawingml/2006/wordprocessingDrawing" xmlns:wps="http://schemas.microsoft.com/office/word/2010/wordprocessingShape" xmlns:wpg="http://schemas.microsoft.com/office/word/2010/wordprocessingGroup" xmlns:mc="http://schemas.openxmlformats.org/markup-compatibility/2006" xmlns:wp14="http://schemas.microsoft.com/office/word/2010/wordprocessingDrawing" xmlns:w14="http://schemas.microsoft.com/office/word/2010/wordml" mc:Ignorable="w14 wp14">
   <w:p>
     <w:pPr>
-      <w:pStyle w:val="Style20"/>
-      <w:rPr>
-        <w:lang w:val="en-US"/>
-      </w:rPr>
-    </w:pPr>
-    <w:r>
-      <w:rPr>
-        <w:lang w:val="en-US"/>
-      </w:rPr>
-      <w:t>Footer</w:t>
+      <w:pStyle w:val="Style21"/>
+      <w:rPr>
+        <w:lang w:val="en-US"/>
+      </w:rPr>
+    </w:pPr>
+    <w:r>
+      <w:rPr>
+        <w:rFonts w:eastAsia="NSimSun" w:cs="Lucida Sans"/>
+        <w:color w:val="auto"/>
+        <w:kern w:val="2"/>
+        <w:sz w:val="24"/>
+        <w:szCs w:val="24"/>
+        <w:lang w:val="en-US" w:eastAsia="zh-CN" w:bidi="hi-IN"/>
+      </w:rPr>
+      <w:t>Even</w:t>
+    </w:r>
+    <w:r>
+      <w:rPr>
+        <w:lang w:val="en-US"/>
+      </w:rPr>
+      <w:t xml:space="preserve"> Footer</w:t>
+    </w:r>
+  </w:p>
+</w:ftr>
+</file>
+
+<file path=word/footer2.xml><?xml version="1.0" encoding="utf-8"?>
+<w:ftr xmlns:o="urn:schemas-microsoft-com:office:office" xmlns:r="http://schemas.openxmlformats.org/officeDocument/2006/relationships" xmlns:v="urn:schemas-microsoft-com:vml" xmlns:w="http://schemas.openxmlformats.org/wordprocessingml/2006/main" xmlns:w10="urn:schemas-microsoft-com:office:word" xmlns:wp="http://schemas.openxmlformats.org/drawingml/2006/wordprocessingDrawing" xmlns:wps="http://schemas.microsoft.com/office/word/2010/wordprocessingShape" xmlns:wpg="http://schemas.microsoft.com/office/word/2010/wordprocessingGroup" xmlns:mc="http://schemas.openxmlformats.org/markup-compatibility/2006" xmlns:wp14="http://schemas.microsoft.com/office/word/2010/wordprocessingDrawing" xmlns:w14="http://schemas.microsoft.com/office/word/2010/wordml" mc:Ignorable="w14 wp14">
+  <w:p>
+    <w:pPr>
+      <w:pStyle w:val="Style21"/>
+      <w:rPr>
+        <w:lang w:val="en-US"/>
+      </w:rPr>
+    </w:pPr>
+    <w:r>
+      <w:rPr>
+        <w:rFonts w:eastAsia="NSimSun" w:cs="Lucida Sans"/>
+        <w:color w:val="auto"/>
+        <w:kern w:val="2"/>
+        <w:sz w:val="24"/>
+        <w:szCs w:val="24"/>
+        <w:lang w:val="en-US" w:eastAsia="zh-CN" w:bidi="hi-IN"/>
+      </w:rPr>
+      <w:t>Odd</w:t>
+    </w:r>
+    <w:r>
+      <w:rPr>
+        <w:lang w:val="en-US"/>
+      </w:rPr>
+      <w:t xml:space="preserve"> Footer</w:t>
+    </w:r>
+  </w:p>
+</w:ftr>
+</file>
+
+<file path=word/footer3.xml><?xml version="1.0" encoding="utf-8"?>
+<w:ftr xmlns:o="urn:schemas-microsoft-com:office:office" xmlns:r="http://schemas.openxmlformats.org/officeDocument/2006/relationships" xmlns:v="urn:schemas-microsoft-com:vml" xmlns:w="http://schemas.openxmlformats.org/wordprocessingml/2006/main" xmlns:w10="urn:schemas-microsoft-com:office:word" xmlns:wp="http://schemas.openxmlformats.org/drawingml/2006/wordprocessingDrawing" xmlns:wps="http://schemas.microsoft.com/office/word/2010/wordprocessingShape" xmlns:wpg="http://schemas.microsoft.com/office/word/2010/wordprocessingGroup" xmlns:mc="http://schemas.openxmlformats.org/markup-compatibility/2006" xmlns:wp14="http://schemas.microsoft.com/office/word/2010/wordprocessingDrawing" xmlns:w14="http://schemas.microsoft.com/office/word/2010/wordml" mc:Ignorable="w14 wp14">
+  <w:p>
+    <w:pPr>
+      <w:pStyle w:val="Style21"/>
+      <w:rPr>
+        <w:lang w:val="en-US"/>
+      </w:rPr>
+    </w:pPr>
+    <w:r>
+      <w:rPr>
+        <w:lang w:val="en-US"/>
+      </w:rPr>
+      <w:t>First Footer</w:t>
     </w:r>
   </w:p>
 </w:ftr>
@@ -52,16 +147,76 @@
 <w:hdr xmlns:o="urn:schemas-microsoft-com:office:office" xmlns:r="http://schemas.openxmlformats.org/officeDocument/2006/relationships" xmlns:v="urn:schemas-microsoft-com:vml" xmlns:w="http://schemas.openxmlformats.org/wordprocessingml/2006/main" xmlns:w10="urn:schemas-microsoft-com:office:word" xmlns:wp="http://schemas.openxmlformats.org/drawingml/2006/wordprocessingDrawing" xmlns:wps="http://schemas.microsoft.com/office/word/2010/wordprocessingShape" xmlns:wpg="http://schemas.microsoft.com/office/word/2010/wordprocessingGroup" xmlns:mc="http://schemas.openxmlformats.org/markup-compatibility/2006" xmlns:wp14="http://schemas.microsoft.com/office/word/2010/wordprocessingDrawing" xmlns:w14="http://schemas.microsoft.com/office/word/2010/wordml" mc:Ignorable="w14 wp14">
   <w:p>
     <w:pPr>
-      <w:pStyle w:val="Style19"/>
-      <w:rPr>
-        <w:lang w:val="en-US"/>
-      </w:rPr>
-    </w:pPr>
-    <w:r>
-      <w:rPr>
-        <w:lang w:val="en-US"/>
-      </w:rPr>
-      <w:t>Header</w:t>
+      <w:pStyle w:val="Style20"/>
+      <w:rPr>
+        <w:lang w:val="en-US"/>
+      </w:rPr>
+    </w:pPr>
+    <w:r>
+      <w:rPr>
+        <w:rFonts w:eastAsia="NSimSun" w:cs="Lucida Sans"/>
+        <w:color w:val="auto"/>
+        <w:kern w:val="2"/>
+        <w:sz w:val="24"/>
+        <w:szCs w:val="24"/>
+        <w:lang w:val="en-US" w:eastAsia="zh-CN" w:bidi="hi-IN"/>
+      </w:rPr>
+      <w:t>Even</w:t>
+    </w:r>
+    <w:r>
+      <w:rPr>
+        <w:lang w:val="en-US"/>
+      </w:rPr>
+      <w:t xml:space="preserve"> Header</w:t>
+    </w:r>
+  </w:p>
+</w:hdr>
+</file>
+
+<file path=word/header2.xml><?xml version="1.0" encoding="utf-8"?>
+<w:hdr xmlns:o="urn:schemas-microsoft-com:office:office" xmlns:r="http://schemas.openxmlformats.org/officeDocument/2006/relationships" xmlns:v="urn:schemas-microsoft-com:vml" xmlns:w="http://schemas.openxmlformats.org/wordprocessingml/2006/main" xmlns:w10="urn:schemas-microsoft-com:office:word" xmlns:wp="http://schemas.openxmlformats.org/drawingml/2006/wordprocessingDrawing" xmlns:wps="http://schemas.microsoft.com/office/word/2010/wordprocessingShape" xmlns:wpg="http://schemas.microsoft.com/office/word/2010/wordprocessingGroup" xmlns:mc="http://schemas.openxmlformats.org/markup-compatibility/2006" xmlns:wp14="http://schemas.microsoft.com/office/word/2010/wordprocessingDrawing" xmlns:w14="http://schemas.microsoft.com/office/word/2010/wordml" mc:Ignorable="w14 wp14">
+  <w:p>
+    <w:pPr>
+      <w:pStyle w:val="Style20"/>
+      <w:rPr>
+        <w:lang w:val="en-US"/>
+      </w:rPr>
+    </w:pPr>
+    <w:r>
+      <w:rPr>
+        <w:rFonts w:eastAsia="NSimSun" w:cs="Lucida Sans"/>
+        <w:color w:val="auto"/>
+        <w:kern w:val="2"/>
+        <w:sz w:val="24"/>
+        <w:szCs w:val="24"/>
+        <w:lang w:val="en-US" w:eastAsia="zh-CN" w:bidi="hi-IN"/>
+      </w:rPr>
+      <w:t>Odd</w:t>
+    </w:r>
+    <w:r>
+      <w:rPr>
+        <w:lang w:val="en-US"/>
+      </w:rPr>
+      <w:t xml:space="preserve"> Header</w:t>
+    </w:r>
+  </w:p>
+</w:hdr>
+</file>
+
+<file path=word/header3.xml><?xml version="1.0" encoding="utf-8"?>
+<w:hdr xmlns:o="urn:schemas-microsoft-com:office:office" xmlns:r="http://schemas.openxmlformats.org/officeDocument/2006/relationships" xmlns:v="urn:schemas-microsoft-com:vml" xmlns:w="http://schemas.openxmlformats.org/wordprocessingml/2006/main" xmlns:w10="urn:schemas-microsoft-com:office:word" xmlns:wp="http://schemas.openxmlformats.org/drawingml/2006/wordprocessingDrawing" xmlns:wps="http://schemas.microsoft.com/office/word/2010/wordprocessingShape" xmlns:wpg="http://schemas.microsoft.com/office/word/2010/wordprocessingGroup" xmlns:mc="http://schemas.openxmlformats.org/markup-compatibility/2006" xmlns:wp14="http://schemas.microsoft.com/office/word/2010/wordprocessingDrawing" xmlns:w14="http://schemas.microsoft.com/office/word/2010/wordml" mc:Ignorable="w14 wp14">
+  <w:p>
+    <w:pPr>
+      <w:pStyle w:val="Style20"/>
+      <w:rPr>
+        <w:lang w:val="en-US"/>
+      </w:rPr>
+    </w:pPr>
+    <w:r>
+      <w:rPr>
+        <w:lang w:val="en-US"/>
+      </w:rPr>
+      <w:t>First Header</w:t>
     </w:r>
   </w:p>
 </w:hdr>
@@ -79,7 +234,9 @@
       </w:rPr>
     </w:rPrDefault>
     <w:pPrDefault>
-      <w:pPr/>
+      <w:pPr>
+        <w:suppressAutoHyphens w:val="true"/>
+      </w:pPr>
     </w:pPrDefault>
   </w:docDefaults>
   <w:style w:type="paragraph" w:styleId="Normal">
@@ -87,8 +244,10 @@
     <w:qFormat/>
     <w:pPr>
       <w:widowControl/>
+      <w:suppressAutoHyphens w:val="true"/>
       <w:overflowPunct w:val="false"/>
       <w:bidi w:val="0"/>
+      <w:spacing w:before="0" w:after="0"/>
       <w:jc w:val="left"/>
     </w:pPr>
     <w:rPr>
@@ -159,6 +318,13 @@
     </w:rPr>
   </w:style>
   <w:style w:type="paragraph" w:styleId="Style19">
+    <w:name w:val="Верхній і нижній колонтитули"/>
+    <w:basedOn w:val="Normal"/>
+    <w:qFormat/>
+    <w:pPr/>
+    <w:rPr/>
+  </w:style>
+  <w:style w:type="paragraph" w:styleId="Style20">
     <w:name w:val="Header"/>
     <w:basedOn w:val="Normal"/>
     <w:pPr>
@@ -171,7 +337,7 @@
     </w:pPr>
     <w:rPr/>
   </w:style>
-  <w:style w:type="paragraph" w:styleId="Style20">
+  <w:style w:type="paragraph" w:styleId="Style21">
     <w:name w:val="Footer"/>
     <w:basedOn w:val="Normal"/>
     <w:pPr>

</xml_diff>